<commit_message>
Rapport (presque ?) final
</commit_message>
<xml_diff>
--- a/Rapport_Chassande_You.docx
+++ b/Rapport_Chassande_You.docx
@@ -150,31 +150,13 @@
           <w:lang w:val="en-US"/>
         </w:rPr>
       </w:pPr>
-      <w:proofErr w:type="spellStart"/>
       <w:r>
         <w:rPr>
           <w:b/>
           <w:lang w:val="en-US"/>
         </w:rPr>
-        <w:t>Requêtes</w:t>
-      </w:r>
-      <w:proofErr w:type="spellEnd"/>
-      <w:r>
-        <w:rPr>
-          <w:b/>
-          <w:lang w:val="en-US"/>
-        </w:rPr>
-        <w:t xml:space="preserve"> </w:t>
-      </w:r>
-      <w:proofErr w:type="spellStart"/>
-      <w:r>
-        <w:rPr>
-          <w:b/>
-          <w:lang w:val="en-US"/>
-        </w:rPr>
-        <w:t>vectorielles</w:t>
-      </w:r>
-      <w:proofErr w:type="spellEnd"/>
+        <w:t>Requêtes vectorielles</w:t>
+      </w:r>
       <w:r>
         <w:rPr>
           <w:lang w:val="en-US"/>
@@ -267,11 +249,9 @@
       <w:pPr>
         <w:pStyle w:val="Titre2"/>
       </w:pPr>
-      <w:proofErr w:type="spellStart"/>
       <w:r>
         <w:t>InfoResearch</w:t>
       </w:r>
-      <w:proofErr w:type="spellEnd"/>
     </w:p>
     <w:p>
       <w:pPr>
@@ -290,11 +270,9 @@
       <w:pPr>
         <w:pStyle w:val="Titre2"/>
       </w:pPr>
-      <w:proofErr w:type="spellStart"/>
       <w:r>
         <w:t>DictioManager</w:t>
       </w:r>
-      <w:proofErr w:type="spellEnd"/>
     </w:p>
     <w:p>
       <w:pPr>
@@ -313,11 +291,9 @@
       <w:pPr>
         <w:pStyle w:val="Titre2"/>
       </w:pPr>
-      <w:proofErr w:type="spellStart"/>
       <w:r>
         <w:t>VectorialModule</w:t>
       </w:r>
-      <w:proofErr w:type="spellEnd"/>
     </w:p>
     <w:p>
       <w:pPr>
@@ -336,12 +312,10 @@
       <w:pPr>
         <w:pStyle w:val="Titre2"/>
       </w:pPr>
-      <w:proofErr w:type="spellStart"/>
       <w:r>
         <w:lastRenderedPageBreak/>
         <w:t>PonderatorModule</w:t>
       </w:r>
-      <w:proofErr w:type="spellEnd"/>
     </w:p>
     <w:p>
       <w:r>
@@ -357,11 +331,30 @@
       <w:pPr>
         <w:pStyle w:val="Titre2"/>
       </w:pPr>
-      <w:proofErr w:type="spellStart"/>
       <w:r>
         <w:t>BooleanModule</w:t>
       </w:r>
-      <w:proofErr w:type="spellEnd"/>
+    </w:p>
+    <w:p>
+      <w:pPr>
+        <w:pStyle w:val="Sansinterligne"/>
+      </w:pPr>
+      <w:r>
+        <w:t>Contient la fonction retournant les documents répondant à une requête booléenne.</w:t>
+      </w:r>
+    </w:p>
+    <w:p>
+      <w:pPr>
+        <w:pStyle w:val="Sansinterligne"/>
+      </w:pPr>
+    </w:p>
+    <w:p>
+      <w:pPr>
+        <w:pStyle w:val="Titre2"/>
+      </w:pPr>
+      <w:r>
+        <w:t>ProbabilistModule</w:t>
+      </w:r>
     </w:p>
     <w:p>
       <w:pPr>
@@ -371,7 +364,10 @@
         <w:t xml:space="preserve">Contient la fonction retournant les documents répondant à une requête </w:t>
       </w:r>
       <w:r>
-        <w:t>booléenne.</w:t>
+        <w:t>vectorielle, en se basant sur le modèle probabiliste</w:t>
+      </w:r>
+      <w:r>
+        <w:t>, triés selon la similarité.</w:t>
       </w:r>
     </w:p>
     <w:p>
@@ -383,24 +379,13 @@
       <w:pPr>
         <w:pStyle w:val="Titre2"/>
       </w:pPr>
-      <w:proofErr w:type="spellStart"/>
-      <w:r>
-        <w:t>ProbabilistModule</w:t>
-      </w:r>
-      <w:proofErr w:type="spellEnd"/>
-    </w:p>
-    <w:p>
-      <w:pPr>
-        <w:pStyle w:val="Sansinterligne"/>
-      </w:pPr>
-      <w:r>
-        <w:t xml:space="preserve">Contient la fonction retournant les documents répondant à une requête </w:t>
-      </w:r>
-      <w:r>
-        <w:t>vectorielle, en se basant sur le modèle probabiliste</w:t>
-      </w:r>
-      <w:r>
-        <w:t>, triés selon la similarité.</w:t>
+      <w:r>
+        <w:t>EvaluationModule</w:t>
+      </w:r>
+    </w:p>
+    <w:p>
+      <w:r>
+        <w:t>Contient les fonctions permettant l’évaluation de la performance (temps d’exécution, taille sur le disque) et de la pertinence (précision, rappel, E-mesure, F-mesure, …).</w:t>
       </w:r>
     </w:p>
     <w:p>
@@ -412,26 +397,6 @@
       <w:pPr>
         <w:pStyle w:val="Titre2"/>
       </w:pPr>
-      <w:proofErr w:type="spellStart"/>
-      <w:r>
-        <w:t>EvaluationModule</w:t>
-      </w:r>
-      <w:proofErr w:type="spellEnd"/>
-    </w:p>
-    <w:p>
-      <w:r>
-        <w:t>Contient les fonctions permettant l’évaluation de la performance (temps d’exécution, taille sur le disque) et de la pertinence (précision, rappel, E-mesure, F-mesure, …).</w:t>
-      </w:r>
-    </w:p>
-    <w:p>
-      <w:pPr>
-        <w:pStyle w:val="Sansinterligne"/>
-      </w:pPr>
-    </w:p>
-    <w:p>
-      <w:pPr>
-        <w:pStyle w:val="Titre2"/>
-      </w:pPr>
       <w:r>
         <w:t>Courbe</w:t>
       </w:r>
@@ -461,29 +426,173 @@
       </w:pPr>
       <w:r>
         <w:t>Lors de nos tests</w:t>
+      </w:r>
+      <w:r>
+        <w:t>, voici quelques temps d’exécution :</w:t>
+      </w:r>
+    </w:p>
+    <w:p>
+      <w:pPr>
+        <w:pStyle w:val="Sansinterligne"/>
+        <w:numPr>
+          <w:ilvl w:val="0"/>
+          <w:numId w:val="2"/>
+        </w:numPr>
+      </w:pPr>
+      <w:r>
+        <w:rPr>
+          <w:b/>
+        </w:rPr>
+        <w:t>Création du dictionnaire</w:t>
+      </w:r>
+      <w:r>
+        <w:t xml:space="preserve"> </w:t>
+      </w:r>
+      <w:r>
+        <w:t>contenant,  pour chaque document, les mots indexés et leur nombre d’occurrence</w:t>
+      </w:r>
+      <w:r>
+        <w:t xml:space="preserve"> : </w:t>
+      </w:r>
+      <w:r>
+        <w:t>8s</w:t>
+      </w:r>
+      <w:r>
+        <w:t xml:space="preserve"> maximum</w:t>
+      </w:r>
+    </w:p>
+    <w:p>
+      <w:pPr>
+        <w:pStyle w:val="Sansinterligne"/>
+        <w:numPr>
+          <w:ilvl w:val="0"/>
+          <w:numId w:val="2"/>
+        </w:numPr>
+      </w:pPr>
+      <w:r>
+        <w:rPr>
+          <w:b/>
+        </w:rPr>
+        <w:t>Création du dictionnaire inverse </w:t>
+      </w:r>
+      <w:r>
+        <w:t>à partir du dictionnaire précédent : 1.7s max</w:t>
+      </w:r>
+    </w:p>
+    <w:p>
+      <w:pPr>
+        <w:pStyle w:val="Sansinterligne"/>
+        <w:numPr>
+          <w:ilvl w:val="0"/>
+          <w:numId w:val="2"/>
+        </w:numPr>
+      </w:pPr>
+      <w:r>
+        <w:rPr>
+          <w:b/>
+        </w:rPr>
+        <w:t xml:space="preserve">Création du dictionnaire avec FreqNorm </w:t>
+      </w:r>
+      <w:r>
+        <w:t>à partir du dictionnaire : 1.7s max</w:t>
+      </w:r>
+    </w:p>
+    <w:p>
+      <w:pPr>
+        <w:pStyle w:val="Sansinterligne"/>
+        <w:numPr>
+          <w:ilvl w:val="0"/>
+          <w:numId w:val="2"/>
+        </w:numPr>
+      </w:pPr>
+      <w:r>
+        <w:rPr>
+          <w:b/>
+        </w:rPr>
+        <w:t xml:space="preserve">Création du dictionnaire avec TF-IDF </w:t>
+      </w:r>
+      <w:r>
+        <w:t>à partir du dictionnaire : 3s max</w:t>
+      </w:r>
+    </w:p>
+    <w:p>
+      <w:pPr>
+        <w:pStyle w:val="Sansinterligne"/>
+        <w:numPr>
+          <w:ilvl w:val="0"/>
+          <w:numId w:val="2"/>
+        </w:numPr>
+      </w:pPr>
+      <w:r>
+        <w:rPr>
+          <w:b/>
+        </w:rPr>
+        <w:t>Requête vectorielle </w:t>
+      </w:r>
+      <w:r>
+        <w:t>: 0.06s</w:t>
+      </w:r>
+    </w:p>
+    <w:p>
+      <w:pPr>
+        <w:pStyle w:val="Sansinterligne"/>
+        <w:numPr>
+          <w:ilvl w:val="0"/>
+          <w:numId w:val="2"/>
+        </w:numPr>
+      </w:pPr>
+      <w:r>
+        <w:rPr>
+          <w:b/>
+        </w:rPr>
+        <w:t>Requête booléenne </w:t>
+      </w:r>
+      <w:r>
+        <w:t>: 1s</w:t>
+      </w:r>
+    </w:p>
+    <w:p>
+      <w:pPr>
+        <w:pStyle w:val="Sansinterligne"/>
+        <w:numPr>
+          <w:ilvl w:val="0"/>
+          <w:numId w:val="2"/>
+        </w:numPr>
+      </w:pPr>
+      <w:r>
+        <w:rPr>
+          <w:b/>
+        </w:rPr>
+        <w:t>Requête probabiliste </w:t>
+      </w:r>
+      <w:r>
+        <w:t>: 1s</w:t>
+      </w:r>
+    </w:p>
+    <w:p>
+      <w:pPr>
+        <w:pStyle w:val="Titre1"/>
+      </w:pPr>
+      <w:r>
+        <w:t>Problèmes</w:t>
+      </w:r>
+      <w:r>
+        <w:t xml:space="preserve"> rencontrés</w:t>
+      </w:r>
+    </w:p>
+    <w:p/>
+    <w:p>
+      <w:pPr>
+        <w:pStyle w:val="Sansinterligne"/>
+      </w:pPr>
+      <w:r>
+        <w:t>Nous n’avons pas réussi à obtenir la courbe précision-rappel.  Cela doit probablement venir d’un problème d’impléme</w:t>
+      </w:r>
+      <w:r>
+        <w:t>ntation de l’une des fonctions. Le temps très court de l’exécution du modèle vectoriel est étrange, et le problème peut donc venir de là. Cependant, nous ne sommes pas parvenus à corriger cette erreur.</w:t>
       </w:r>
       <w:bookmarkStart w:id="0" w:name="_GoBack"/>
       <w:bookmarkEnd w:id="0"/>
-    </w:p>
-    <w:p>
-      <w:pPr>
-        <w:pStyle w:val="Titre1"/>
-      </w:pPr>
-      <w:r>
-        <w:t>Problèmes</w:t>
-      </w:r>
-      <w:r>
-        <w:t xml:space="preserve"> rencontrés</w:t>
-      </w:r>
-    </w:p>
-    <w:p/>
-    <w:p>
-      <w:pPr>
-        <w:pStyle w:val="Sansinterligne"/>
-      </w:pPr>
-      <w:r>
-        <w:t>Nous n’avons pas réussi à obtenir la courbe précision-rappel.  Cela doit probablement venir d’un problème d’implémentation de l’une des fonctions, mais nous ne sommes pas parvenu à déterminer où était le problème, et n’avons donc pas pu le corriger.</w:t>
-      </w:r>
     </w:p>
     <w:sectPr>
       <w:pgSz w:w="11906" w:h="16838"/>
@@ -498,6 +607,119 @@
 <file path=word/numbering.xml><?xml version="1.0" encoding="utf-8"?>
 <w:numbering xmlns:wpc="http://schemas.microsoft.com/office/word/2010/wordprocessingCanvas" xmlns:mc="http://schemas.openxmlformats.org/markup-compatibility/2006" xmlns:o="urn:schemas-microsoft-com:office:office" xmlns:r="http://schemas.openxmlformats.org/officeDocument/2006/relationships" xmlns:m="http://schemas.openxmlformats.org/officeDocument/2006/math" xmlns:v="urn:schemas-microsoft-com:vml" xmlns:wp14="http://schemas.microsoft.com/office/word/2010/wordprocessingDrawing" xmlns:wp="http://schemas.openxmlformats.org/drawingml/2006/wordprocessingDrawing" xmlns:w10="urn:schemas-microsoft-com:office:word" xmlns:w="http://schemas.openxmlformats.org/wordprocessingml/2006/main" xmlns:w14="http://schemas.microsoft.com/office/word/2010/wordml" xmlns:wpg="http://schemas.microsoft.com/office/word/2010/wordprocessingGroup" xmlns:wpi="http://schemas.microsoft.com/office/word/2010/wordprocessingInk" xmlns:wne="http://schemas.microsoft.com/office/word/2006/wordml" xmlns:wps="http://schemas.microsoft.com/office/word/2010/wordprocessingShape" mc:Ignorable="w14 wp14">
   <w:abstractNum w:abstractNumId="0">
+    <w:nsid w:val="092D3E57"/>
+    <w:multiLevelType w:val="hybridMultilevel"/>
+    <w:tmpl w:val="FE940418"/>
+    <w:lvl w:ilvl="0" w:tplc="040C000B">
+      <w:start w:val="1"/>
+      <w:numFmt w:val="bullet"/>
+      <w:lvlText w:val=""/>
+      <w:lvlJc w:val="left"/>
+      <w:pPr>
+        <w:ind w:left="720" w:hanging="360"/>
+      </w:pPr>
+      <w:rPr>
+        <w:rFonts w:ascii="Wingdings" w:hAnsi="Wingdings" w:hint="default"/>
+      </w:rPr>
+    </w:lvl>
+    <w:lvl w:ilvl="1" w:tplc="040C0003" w:tentative="1">
+      <w:start w:val="1"/>
+      <w:numFmt w:val="bullet"/>
+      <w:lvlText w:val="o"/>
+      <w:lvlJc w:val="left"/>
+      <w:pPr>
+        <w:ind w:left="1440" w:hanging="360"/>
+      </w:pPr>
+      <w:rPr>
+        <w:rFonts w:ascii="Courier New" w:hAnsi="Courier New" w:cs="Courier New" w:hint="default"/>
+      </w:rPr>
+    </w:lvl>
+    <w:lvl w:ilvl="2" w:tplc="040C0005" w:tentative="1">
+      <w:start w:val="1"/>
+      <w:numFmt w:val="bullet"/>
+      <w:lvlText w:val=""/>
+      <w:lvlJc w:val="left"/>
+      <w:pPr>
+        <w:ind w:left="2160" w:hanging="360"/>
+      </w:pPr>
+      <w:rPr>
+        <w:rFonts w:ascii="Wingdings" w:hAnsi="Wingdings" w:hint="default"/>
+      </w:rPr>
+    </w:lvl>
+    <w:lvl w:ilvl="3" w:tplc="040C0001" w:tentative="1">
+      <w:start w:val="1"/>
+      <w:numFmt w:val="bullet"/>
+      <w:lvlText w:val=""/>
+      <w:lvlJc w:val="left"/>
+      <w:pPr>
+        <w:ind w:left="2880" w:hanging="360"/>
+      </w:pPr>
+      <w:rPr>
+        <w:rFonts w:ascii="Symbol" w:hAnsi="Symbol" w:hint="default"/>
+      </w:rPr>
+    </w:lvl>
+    <w:lvl w:ilvl="4" w:tplc="040C0003" w:tentative="1">
+      <w:start w:val="1"/>
+      <w:numFmt w:val="bullet"/>
+      <w:lvlText w:val="o"/>
+      <w:lvlJc w:val="left"/>
+      <w:pPr>
+        <w:ind w:left="3600" w:hanging="360"/>
+      </w:pPr>
+      <w:rPr>
+        <w:rFonts w:ascii="Courier New" w:hAnsi="Courier New" w:cs="Courier New" w:hint="default"/>
+      </w:rPr>
+    </w:lvl>
+    <w:lvl w:ilvl="5" w:tplc="040C0005" w:tentative="1">
+      <w:start w:val="1"/>
+      <w:numFmt w:val="bullet"/>
+      <w:lvlText w:val=""/>
+      <w:lvlJc w:val="left"/>
+      <w:pPr>
+        <w:ind w:left="4320" w:hanging="360"/>
+      </w:pPr>
+      <w:rPr>
+        <w:rFonts w:ascii="Wingdings" w:hAnsi="Wingdings" w:hint="default"/>
+      </w:rPr>
+    </w:lvl>
+    <w:lvl w:ilvl="6" w:tplc="040C0001" w:tentative="1">
+      <w:start w:val="1"/>
+      <w:numFmt w:val="bullet"/>
+      <w:lvlText w:val=""/>
+      <w:lvlJc w:val="left"/>
+      <w:pPr>
+        <w:ind w:left="5040" w:hanging="360"/>
+      </w:pPr>
+      <w:rPr>
+        <w:rFonts w:ascii="Symbol" w:hAnsi="Symbol" w:hint="default"/>
+      </w:rPr>
+    </w:lvl>
+    <w:lvl w:ilvl="7" w:tplc="040C0003" w:tentative="1">
+      <w:start w:val="1"/>
+      <w:numFmt w:val="bullet"/>
+      <w:lvlText w:val="o"/>
+      <w:lvlJc w:val="left"/>
+      <w:pPr>
+        <w:ind w:left="5760" w:hanging="360"/>
+      </w:pPr>
+      <w:rPr>
+        <w:rFonts w:ascii="Courier New" w:hAnsi="Courier New" w:cs="Courier New" w:hint="default"/>
+      </w:rPr>
+    </w:lvl>
+    <w:lvl w:ilvl="8" w:tplc="040C0005" w:tentative="1">
+      <w:start w:val="1"/>
+      <w:numFmt w:val="bullet"/>
+      <w:lvlText w:val=""/>
+      <w:lvlJc w:val="left"/>
+      <w:pPr>
+        <w:ind w:left="6480" w:hanging="360"/>
+      </w:pPr>
+      <w:rPr>
+        <w:rFonts w:ascii="Wingdings" w:hAnsi="Wingdings" w:hint="default"/>
+      </w:rPr>
+    </w:lvl>
+  </w:abstractNum>
+  <w:abstractNum w:abstractNumId="1">
     <w:nsid w:val="747800E2"/>
     <w:multiLevelType w:val="hybridMultilevel"/>
     <w:tmpl w:val="45961DB2"/>
@@ -611,6 +833,9 @@
     </w:lvl>
   </w:abstractNum>
   <w:num w:numId="1">
+    <w:abstractNumId w:val="1"/>
+  </w:num>
+  <w:num w:numId="2">
     <w:abstractNumId w:val="0"/>
   </w:num>
 </w:numbering>

</xml_diff>